<commit_message>
Update documentation, refactor names of screen for consistency
</commit_message>
<xml_diff>
--- a/docs/Scenario-Existing User Game Board.docx
+++ b/docs/Scenario-Existing User Game Board.docx
@@ -95,7 +95,10 @@
               <w:t xml:space="preserve">A user </w:t>
             </w:r>
             <w:r>
-              <w:t>either starts a new game, or another user starts a game that the current user is a member of</w:t>
+              <w:t>either starts a new game, or another user</w:t>
+            </w:r>
+            <w:r>
+              <w:t xml:space="preserve"> starts a game that the current user belongs to</w:t>
             </w:r>
           </w:p>
         </w:tc>
@@ -167,7 +170,10 @@
           </w:tcPr>
           <w:p>
             <w:r>
-              <w:t>Existing User:  Game Room</w:t>
+              <w:t xml:space="preserve">Existing User:  Game </w:t>
+            </w:r>
+            <w:r>
+              <w:t>Lobby</w:t>
             </w:r>
           </w:p>
         </w:tc>
@@ -197,6 +203,9 @@
             <w:r>
               <w:t>logged in players with an active session</w:t>
             </w:r>
+            <w:r>
+              <w:t>, the node server admin</w:t>
+            </w:r>
           </w:p>
         </w:tc>
       </w:tr>
@@ -242,7 +251,13 @@
               <w:t xml:space="preserve">The </w:t>
             </w:r>
             <w:r>
-              <w:t>user will be redirected to the End Game screen</w:t>
+              <w:t xml:space="preserve">user will be redirected to the </w:t>
+            </w:r>
+            <w:r>
+              <w:t>Game Over</w:t>
+            </w:r>
+            <w:r>
+              <w:t xml:space="preserve"> screen</w:t>
             </w:r>
           </w:p>
         </w:tc>
@@ -395,8 +410,9 @@
                   <w:r>
                     <w:t xml:space="preserve">  Both the user and other players can block the ball from striking their side of the arena square.</w:t>
                   </w:r>
-                  <w:bookmarkStart w:id="0" w:name="_GoBack"/>
-                  <w:bookmarkEnd w:id="0"/>
+                  <w:r>
+                    <w:t xml:space="preserve">  </w:t>
+                  </w:r>
                 </w:p>
                 <w:p>
                   <w:pPr>
@@ -486,11 +502,9 @@
                     <w:lastRenderedPageBreak/>
                     <w:t xml:space="preserve">accordingly on the </w:t>
                   </w:r>
-                  <w:proofErr w:type="gramStart"/>
-                  <w:r>
-                    <w:t>users</w:t>
-                  </w:r>
-                  <w:proofErr w:type="gramEnd"/>
+                  <w:r>
+                    <w:t>user’s</w:t>
+                  </w:r>
                   <w:r>
                     <w:t xml:space="preserve"> screen.</w:t>
                   </w:r>
@@ -500,10 +514,7 @@
                     <w:ind w:left="720"/>
                   </w:pPr>
                   <w:r>
-                    <w:t xml:space="preserve">4.1 Send a message to </w:t>
-                  </w:r>
-                  <w:r>
-                    <w:t>all clients that the game is over.</w:t>
+                    <w:t>3.2 The size of each player’s paddle is dependent on the number of players on the team.  Decrease the size of the paddle for this user by 20% for every other user that exists in their team.</w:t>
                   </w:r>
                 </w:p>
                 <w:p>
@@ -511,7 +522,10 @@
                     <w:ind w:left="720"/>
                   </w:pPr>
                   <w:r>
-                    <w:t>4.2 Record the final score in the database</w:t>
+                    <w:t xml:space="preserve">4.1 Send a message to </w:t>
+                  </w:r>
+                  <w:r>
+                    <w:t>all clients that the game is over.</w:t>
                   </w:r>
                 </w:p>
                 <w:p>
@@ -519,7 +533,7 @@
                     <w:ind w:left="720"/>
                   </w:pPr>
                   <w:r>
-                    <w:t>4.3 Record the number of paddle hits for each player in the database</w:t>
+                    <w:t>4.2 Record the final score in the database</w:t>
                   </w:r>
                 </w:p>
                 <w:p>
@@ -527,10 +541,7 @@
                     <w:ind w:left="720"/>
                   </w:pPr>
                   <w:r>
-                    <w:t>4.4 R</w:t>
-                  </w:r>
-                  <w:r>
-                    <w:t>edirect the user to the Game Over page.</w:t>
+                    <w:t>4.3 Record the number of paddle hits for each player in the database</w:t>
                   </w:r>
                 </w:p>
                 <w:p>
@@ -538,6 +549,25 @@
                     <w:ind w:left="720"/>
                   </w:pPr>
                   <w:r>
+                    <w:t>4.4 R</w:t>
+                  </w:r>
+                  <w:r>
+                    <w:t xml:space="preserve">edirect the user to the Game Over </w:t>
+                  </w:r>
+                  <w:r>
+                    <w:t>screen</w:t>
+                  </w:r>
+                  <w:bookmarkStart w:id="0" w:name="_GoBack"/>
+                  <w:bookmarkEnd w:id="0"/>
+                  <w:r>
+                    <w:t>.</w:t>
+                  </w:r>
+                </w:p>
+                <w:p>
+                  <w:pPr>
+                    <w:ind w:left="720"/>
+                  </w:pPr>
+                  <w:r>
                     <w:t>4.5 Change the game status to “Complete”</w:t>
                   </w:r>
                 </w:p>
@@ -568,7 +598,13 @@
           </w:tcPr>
           <w:p>
             <w:r>
-              <w:t>1.1 If a player accidently closes the browser, the game will proceed, and their paddle will not move until they return.  They can rejoin the game by logging back in and visiting the game room, at which point they will be automatically redirected to the game board.</w:t>
+              <w:t>1.1 If a player accidently closes the browser, the game will proceed, and their paddle will not move until they return</w:t>
+            </w:r>
+            <w:r>
+              <w:t>.  The game does not end for the other players</w:t>
+            </w:r>
+            <w:r>
+              <w:t>.  They can rejoin the game by logging back in and visiting the game room, at which point they will be automatically redirected to the game board.</w:t>
             </w:r>
           </w:p>
         </w:tc>

</xml_diff>